<commit_message>
updated script for analysis
</commit_message>
<xml_diff>
--- a/ExplainableBlackBox.docx
+++ b/ExplainableBlackBox.docx
@@ -3,8 +3,18 @@
 <w:document xmlns:wpc="http://schemas.microsoft.com/office/word/2010/wordprocessingCanvas" xmlns:cx="http://schemas.microsoft.com/office/drawing/2014/chartex" xmlns:cx1="http://schemas.microsoft.com/office/drawing/2015/9/8/chartex" xmlns:cx2="http://schemas.microsoft.com/office/drawing/2015/10/21/chartex" xmlns:cx3="http://schemas.microsoft.com/office/drawing/2016/5/9/chartex" xmlns:cx4="http://schemas.microsoft.com/office/drawing/2016/5/10/chartex" xmlns:cx5="http://schemas.microsoft.com/office/drawing/2016/5/11/chartex" xmlns:cx6="http://schemas.microsoft.com/office/drawing/2016/5/12/chartex" xmlns:cx7="http://schemas.microsoft.com/office/drawing/2016/5/13/chartex" xmlns:cx8="http://schemas.microsoft.com/office/drawing/2016/5/14/chartex" xmlns:mc="http://schemas.openxmlformats.org/markup-compatibility/2006" xmlns:aink="http://schemas.microsoft.com/office/drawing/2016/ink" xmlns:am3d="http://schemas.microsoft.com/office/drawing/2017/model3d" xmlns:o="urn:schemas-microsoft-com:office:office" xmlns:r="http://schemas.openxmlformats.org/officeDocument/2006/relationships" xmlns:m="http://schemas.openxmlformats.org/officeDocument/2006/math" xmlns:v="urn:schemas-microsoft-com:vml" xmlns:wp14="http://schemas.microsoft.com/office/word/2010/wordprocessingDrawing" xmlns:wp="http://schemas.openxmlformats.org/drawingml/2006/wordprocessingDrawing" xmlns:w10="urn:schemas-microsoft-com:office:word" xmlns:w="http://schemas.openxmlformats.org/wordprocessingml/2006/main" xmlns:w14="http://schemas.microsoft.com/office/word/2010/wordml" xmlns:w15="http://schemas.microsoft.com/office/word/2012/wordml" xmlns:w16cex="http://schemas.microsoft.com/office/word/2018/wordml/cex" xmlns:w16cid="http://schemas.microsoft.com/office/word/2016/wordml/cid" xmlns:w16="http://schemas.microsoft.com/office/word/2018/wordml" xmlns:w16se="http://schemas.microsoft.com/office/word/2015/wordml/symex" xmlns:wpg="http://schemas.microsoft.com/office/word/2010/wordprocessingGroup" xmlns:wpi="http://schemas.microsoft.com/office/word/2010/wordprocessingInk" xmlns:wne="http://schemas.microsoft.com/office/word/2006/wordml" xmlns:wps="http://schemas.microsoft.com/office/word/2010/wordprocessingShape" mc:Ignorable="w14 w15 w16se w16cid w16 w16cex wp14">
   <w:body>
     <w:p>
-      <w:r>
-        <w:t>SHAP and LIME for machine learning model interpretation</w:t>
+      <w:pPr>
+        <w:rPr>
+          <w:b/>
+          <w:bCs/>
+        </w:rPr>
+      </w:pPr>
+      <w:r>
+        <w:rPr>
+          <w:b/>
+          <w:bCs/>
+        </w:rPr>
+        <w:t>Using SHAP and LIME for model interpretation</w:t>
       </w:r>
     </w:p>
     <w:p/>
@@ -174,11 +184,26 @@
     <w:p/>
     <w:p>
       <w:r>
+        <w:t>Dat</w:t>
+      </w:r>
+      <w:r>
+        <w:t>aset used</w:t>
+      </w:r>
+    </w:p>
+    <w:p>
+      <w:r>
+        <w:t>https://github.com/sharmaroshan/Insurance-Claim-Prediction</w:t>
+      </w:r>
+    </w:p>
+    <w:p/>
+    <w:p/>
+    <w:p>
+      <w:r>
         <w:t>Links</w:t>
       </w:r>
     </w:p>
     <w:p>
-      <w:hyperlink r:id="rId4" w:history="1">
+      <w:hyperlink r:id="rId5" w:history="1">
         <w:r>
           <w:rPr>
             <w:rStyle w:val="Hyperlink"/>
@@ -188,7 +213,7 @@
       </w:hyperlink>
     </w:p>
     <w:p>
-      <w:hyperlink r:id="rId5" w:history="1">
+      <w:hyperlink r:id="rId6" w:history="1">
         <w:r>
           <w:rPr>
             <w:rStyle w:val="Hyperlink"/>
@@ -603,6 +628,27 @@
     <w:name w:val="Normal"/>
     <w:qFormat/>
   </w:style>
+  <w:style w:type="paragraph" w:styleId="Heading1">
+    <w:name w:val="heading 1"/>
+    <w:basedOn w:val="Normal"/>
+    <w:next w:val="Normal"/>
+    <w:link w:val="Heading1Char"/>
+    <w:uiPriority w:val="9"/>
+    <w:qFormat/>
+    <w:rsid w:val="003C2517"/>
+    <w:pPr>
+      <w:keepNext/>
+      <w:keepLines/>
+      <w:spacing w:before="240"/>
+      <w:outlineLvl w:val="0"/>
+    </w:pPr>
+    <w:rPr>
+      <w:rFonts w:asciiTheme="majorHAnsi" w:eastAsiaTheme="majorEastAsia" w:hAnsiTheme="majorHAnsi" w:cstheme="majorBidi"/>
+      <w:color w:val="2F5496" w:themeColor="accent1" w:themeShade="BF"/>
+      <w:sz w:val="32"/>
+      <w:szCs w:val="32"/>
+    </w:rPr>
+  </w:style>
   <w:style w:type="character" w:default="1" w:styleId="DefaultParagraphFont">
     <w:name w:val="Default Paragraph Font"/>
     <w:uiPriority w:val="1"/>
@@ -651,6 +697,35 @@
     <w:rPr>
       <w:color w:val="605E5C"/>
       <w:shd w:val="clear" w:color="auto" w:fill="E1DFDD"/>
+    </w:rPr>
+  </w:style>
+  <w:style w:type="character" w:customStyle="1" w:styleId="Heading1Char">
+    <w:name w:val="Heading 1 Char"/>
+    <w:basedOn w:val="DefaultParagraphFont"/>
+    <w:link w:val="Heading1"/>
+    <w:uiPriority w:val="9"/>
+    <w:rsid w:val="003C2517"/>
+    <w:rPr>
+      <w:rFonts w:asciiTheme="majorHAnsi" w:eastAsiaTheme="majorEastAsia" w:hAnsiTheme="majorHAnsi" w:cstheme="majorBidi"/>
+      <w:color w:val="2F5496" w:themeColor="accent1" w:themeShade="BF"/>
+      <w:sz w:val="32"/>
+      <w:szCs w:val="32"/>
+    </w:rPr>
+  </w:style>
+  <w:style w:type="paragraph" w:styleId="TOCHeading">
+    <w:name w:val="TOC Heading"/>
+    <w:basedOn w:val="Heading1"/>
+    <w:next w:val="Normal"/>
+    <w:uiPriority w:val="39"/>
+    <w:unhideWhenUsed/>
+    <w:qFormat/>
+    <w:rsid w:val="003C2517"/>
+    <w:pPr>
+      <w:spacing w:line="259" w:lineRule="auto"/>
+      <w:outlineLvl w:val="9"/>
+    </w:pPr>
+    <w:rPr>
+      <w:lang w:val="en-US" w:eastAsia="en-US"/>
     </w:rPr>
   </w:style>
 </w:styles>
@@ -949,4 +1024,16 @@
     </a:ext>
   </a:extLst>
 </a:theme>
+</file>
+
+<file path=customXml/item1.xml><?xml version="1.0" encoding="utf-8"?>
+<b:Sources xmlns:b="http://schemas.openxmlformats.org/officeDocument/2006/bibliography" xmlns="http://schemas.openxmlformats.org/officeDocument/2006/bibliography" SelectedStyle="\APASixthEditionOfficeOnline.xsl" StyleName="APA" Version="6"/>
+</file>
+
+<file path=customXml/itemProps1.xml><?xml version="1.0" encoding="utf-8"?>
+<ds:datastoreItem xmlns:ds="http://schemas.openxmlformats.org/officeDocument/2006/customXml" ds:itemID="{AF2E13EA-2A26-4BA7-A08B-3938172D1019}">
+  <ds:schemaRefs>
+    <ds:schemaRef ds:uri="http://schemas.openxmlformats.org/officeDocument/2006/bibliography"/>
+  </ds:schemaRefs>
+</ds:datastoreItem>
 </file>
</xml_diff>